<commit_message>
terminando de definir requisitos de cada sprint e peso de cada requisito
</commit_message>
<xml_diff>
--- a/Documentacao.docx
+++ b/Documentacao.docx
@@ -96,6 +96,11 @@
     </w:p>
     <w:p/>
     <w:p>
+      <w:pPr>
+        <w:rPr>
+          <w:u w:val="single"/>
+        </w:rPr>
+      </w:pPr>
       <w:r>
         <w:t>Escopo</w:t>
       </w:r>
@@ -104,6 +109,15 @@
       <w:r>
         <w:tab/>
         <w:t>Resumo</w:t>
+      </w:r>
+    </w:p>
+    <w:p>
+      <w:r>
+        <w:tab/>
+      </w:r>
+      <w:r>
+        <w:tab/>
+        <w:t>Quatro sprints de duas semanas</w:t>
       </w:r>
     </w:p>
     <w:p>

</xml_diff>